<commit_message>
Revert "Scene4 almost done"
This reverts commit 8130149757284611e0db3a3b37fa03dcbacde3eb.
</commit_message>
<xml_diff>
--- a/Art/Script.docx
+++ b/Art/Script.docx
@@ -663,13 +663,11 @@
       <w:pPr>
         <w:rPr>
           <w:b/>
-          <w:color w:val="FF0000"/>
-        </w:rPr>
-      </w:pPr>
-      <w:r>
-        <w:rPr>
-          <w:b/>
-          <w:color w:val="FF0000"/>
+        </w:rPr>
+      </w:pPr>
+      <w:r>
+        <w:rPr>
+          <w:b/>
         </w:rPr>
         <w:t>Escena3:</w:t>
       </w:r>
@@ -716,12 +714,12 @@
     <w:p>
       <w:pPr>
         <w:rPr>
-          <w:color w:val="FF0000"/>
-        </w:rPr>
-      </w:pPr>
-      <w:r>
-        <w:rPr>
-          <w:color w:val="FF0000"/>
+          <w:color w:val="00B050"/>
+        </w:rPr>
+      </w:pPr>
+      <w:r>
+        <w:rPr>
+          <w:color w:val="00B050"/>
         </w:rPr>
         <w:t>Gato muerto</w:t>
       </w:r>
@@ -731,70 +729,52 @@
       <w:pPr>
         <w:rPr>
           <w:b/>
-          <w:color w:val="FF0000"/>
-        </w:rPr>
-      </w:pPr>
-      <w:r>
-        <w:rPr>
-          <w:b/>
-          <w:color w:val="FF0000"/>
+        </w:rPr>
+      </w:pPr>
+      <w:r>
+        <w:rPr>
+          <w:b/>
         </w:rPr>
         <w:t>Escena4:</w:t>
       </w:r>
     </w:p>
     <w:p>
-      <w:pPr>
-        <w:rPr>
-          <w:color w:val="FF0000"/>
-        </w:rPr>
-      </w:pPr>
-      <w:r>
-        <w:rPr>
-          <w:color w:val="FF0000"/>
-        </w:rPr>
+      <w:r>
         <w:t>Algodón de azúcar</w:t>
       </w:r>
     </w:p>
     <w:p>
-      <w:pPr>
-        <w:rPr>
-          <w:color w:val="FF0000"/>
-        </w:rPr>
-      </w:pPr>
-      <w:r>
-        <w:rPr>
-          <w:color w:val="FF0000"/>
-        </w:rPr>
+      <w:r>
         <w:t>Circo</w:t>
-      </w:r>
-    </w:p>
-    <w:p>
-      <w:pPr>
-        <w:rPr>
-          <w:color w:val="FF0000"/>
-        </w:rPr>
-      </w:pPr>
-      <w:r>
-        <w:rPr>
-          <w:color w:val="FF0000"/>
-        </w:rPr>
-        <w:t>Jaulas de animales</w:t>
-      </w:r>
-    </w:p>
-    <w:p>
-      <w:pPr>
-        <w:rPr>
-          <w:color w:val="00B050"/>
-        </w:rPr>
-      </w:pPr>
-      <w:r>
-        <w:rPr>
-          <w:color w:val="00B050"/>
-        </w:rPr>
-        <w:t>Niño llorando</w:t>
       </w:r>
       <w:bookmarkStart w:id="0" w:name="_GoBack"/>
       <w:bookmarkEnd w:id="0"/>
+    </w:p>
+    <w:p>
+      <w:pPr>
+        <w:rPr>
+          <w:color w:val="00B050"/>
+        </w:rPr>
+      </w:pPr>
+      <w:r>
+        <w:rPr>
+          <w:color w:val="00B050"/>
+        </w:rPr>
+        <w:t>Jaulas de animales</w:t>
+      </w:r>
+    </w:p>
+    <w:p>
+      <w:pPr>
+        <w:rPr>
+          <w:color w:val="00B050"/>
+        </w:rPr>
+      </w:pPr>
+      <w:r>
+        <w:rPr>
+          <w:color w:val="00B050"/>
+        </w:rPr>
+        <w:t>Niño llorando</w:t>
+      </w:r>
     </w:p>
     <w:p/>
     <w:p>

</xml_diff>